<commit_message>
Converted designer spec to material design jargon
</commit_message>
<xml_diff>
--- a/doc/resources/Text and Page Style.docx
+++ b/doc/resources/Text and Page Style.docx
@@ -20,42 +20,24 @@
       <w:pPr>
         <w:pStyle w:val="normal0"/>
       </w:pPr>
-      <w:proofErr w:type="gramStart"/>
-      <w:r>
-        <w:t>12 columns grid.</w:t>
-      </w:r>
-      <w:proofErr w:type="gramEnd"/>
-      <w:r>
-        <w:t xml:space="preserve"> </w:t>
-      </w:r>
-      <w:proofErr w:type="gramStart"/>
-      <w:r>
-        <w:t>30px gutter.</w:t>
-      </w:r>
-      <w:proofErr w:type="gramEnd"/>
-      <w:r>
-        <w:t xml:space="preserve"> Container 30px left and right margins.</w:t>
-      </w:r>
-    </w:p>
-    <w:p>
-      <w:pPr>
-        <w:pStyle w:val="normal0"/>
-        <w:rPr>
-          <w:b/>
-        </w:rPr>
-      </w:pPr>
-    </w:p>
-    <w:p>
-      <w:pPr>
-        <w:pStyle w:val="normal0"/>
-      </w:pPr>
-      <w:proofErr w:type="spellStart"/>
-      <w:r>
-        <w:t>Navbar</w:t>
-      </w:r>
-      <w:proofErr w:type="spellEnd"/>
-      <w:r>
-        <w:t xml:space="preserve"> links padding-right: 30px; last-child no padding-right.</w:t>
+      <w:r>
+        <w:t>12 columns grid. 30px gutter. Container 30px left and right margins.</w:t>
+      </w:r>
+    </w:p>
+    <w:p>
+      <w:pPr>
+        <w:pStyle w:val="normal0"/>
+        <w:rPr>
+          <w:b/>
+        </w:rPr>
+      </w:pPr>
+    </w:p>
+    <w:p>
+      <w:pPr>
+        <w:pStyle w:val="normal0"/>
+      </w:pPr>
+      <w:r>
+        <w:t>Navbar links padding-right: 30px; last-child no padding-right.</w:t>
       </w:r>
     </w:p>
     <w:p>
@@ -99,33 +81,20 @@
           <w:b/>
         </w:rPr>
       </w:pPr>
-      <w:proofErr w:type="gramStart"/>
-      <w:r>
-        <w:rPr>
-          <w:b/>
-        </w:rPr>
-        <w:t>General  Type</w:t>
-      </w:r>
-      <w:proofErr w:type="gramEnd"/>
-      <w:r>
-        <w:rPr>
-          <w:b/>
-        </w:rPr>
-        <w:t xml:space="preserve"> Stuff</w:t>
-      </w:r>
-    </w:p>
-    <w:p>
-      <w:pPr>
-        <w:pStyle w:val="normal0"/>
-      </w:pPr>
-      <w:r>
-        <w:t>All text is white #</w:t>
-      </w:r>
-      <w:proofErr w:type="spellStart"/>
-      <w:r>
-        <w:t>ffffff</w:t>
-      </w:r>
-      <w:proofErr w:type="spellEnd"/>
+      <w:r>
+        <w:rPr>
+          <w:b/>
+        </w:rPr>
+        <w:t>General  Type Stuff</w:t>
+      </w:r>
+    </w:p>
+    <w:p>
+      <w:pPr>
+        <w:pStyle w:val="normal0"/>
+      </w:pPr>
+      <w:r>
+        <w:t>All text is white #ffffff</w:t>
+      </w:r>
     </w:p>
     <w:p>
       <w:pPr>
@@ -150,28 +119,7 @@
         <w:pStyle w:val="normal0"/>
       </w:pPr>
       <w:r>
-        <w:t xml:space="preserve">El </w:t>
-      </w:r>
-      <w:proofErr w:type="spellStart"/>
-      <w:r>
-        <w:t>navbar</w:t>
-      </w:r>
-      <w:proofErr w:type="spellEnd"/>
-      <w:r>
-        <w:t xml:space="preserve"> and footer son: </w:t>
-      </w:r>
-      <w:proofErr w:type="spellStart"/>
-      <w:proofErr w:type="gramStart"/>
-      <w:r>
-        <w:t>rgba</w:t>
-      </w:r>
-      <w:proofErr w:type="spellEnd"/>
-      <w:r>
-        <w:t>(</w:t>
-      </w:r>
-      <w:proofErr w:type="gramEnd"/>
-      <w:r>
-        <w:t>0,0,0,0.9)</w:t>
+        <w:t>El navbar and footer son: rgba(0,0,0,0.9)</w:t>
       </w:r>
     </w:p>
     <w:p>
@@ -211,20 +159,7 @@
         <w:pStyle w:val="normal0"/>
       </w:pPr>
       <w:r>
-        <w:t xml:space="preserve">Accent: </w:t>
-      </w:r>
-      <w:proofErr w:type="spellStart"/>
-      <w:proofErr w:type="gramStart"/>
-      <w:r>
-        <w:t>rgba</w:t>
-      </w:r>
-      <w:proofErr w:type="spellEnd"/>
-      <w:r>
-        <w:t>(</w:t>
-      </w:r>
-      <w:proofErr w:type="gramEnd"/>
-      <w:r>
-        <w:t>0,0,0,0.9)</w:t>
+        <w:t>Accent: rgba(0,0,0,0.9)</w:t>
       </w:r>
     </w:p>
     <w:p>
@@ -257,20 +192,7 @@
         <w:ind w:left="720"/>
       </w:pPr>
       <w:r>
-        <w:t xml:space="preserve">Extra </w:t>
-      </w:r>
-      <w:proofErr w:type="spellStart"/>
-      <w:r>
-        <w:t>ligh</w:t>
-      </w:r>
-      <w:proofErr w:type="gramStart"/>
-      <w:r>
-        <w:t>:t</w:t>
-      </w:r>
-      <w:proofErr w:type="spellEnd"/>
-      <w:proofErr w:type="gramEnd"/>
-      <w:r>
-        <w:t xml:space="preserve"> 200</w:t>
+        <w:t>Extra ligh:t 200</w:t>
       </w:r>
     </w:p>
     <w:p>
@@ -288,10 +210,7 @@
         <w:ind w:left="720"/>
       </w:pPr>
       <w:r>
-        <w:t>Reg</w:t>
-      </w:r>
-      <w:r>
-        <w:t>ular: 400</w:t>
+        <w:t>Regular: 400</w:t>
       </w:r>
     </w:p>
     <w:p>
@@ -299,13 +218,8 @@
         <w:pStyle w:val="normal0"/>
         <w:ind w:left="720"/>
       </w:pPr>
-      <w:proofErr w:type="spellStart"/>
-      <w:r>
-        <w:t>Semibold</w:t>
-      </w:r>
-      <w:proofErr w:type="spellEnd"/>
-      <w:r>
-        <w:t>: 600</w:t>
+      <w:r>
+        <w:t>Semibold: 600</w:t>
       </w:r>
     </w:p>
     <w:p>
@@ -330,97 +244,30 @@
       <w:pPr>
         <w:pStyle w:val="normal0"/>
         <w:ind w:left="720"/>
+      </w:pPr>
+      <w:r>
+        <w:t>Heavy: 900</w:t>
+      </w:r>
+    </w:p>
+    <w:p>
+      <w:pPr>
+        <w:pStyle w:val="normal0"/>
+        <w:ind w:left="720"/>
+      </w:pPr>
+    </w:p>
+    <w:p>
+      <w:pPr>
+        <w:pStyle w:val="normal0"/>
+      </w:pPr>
+      <w:r>
         <w:rPr>
           <w:lang w:val="es-DO"/>
         </w:rPr>
-      </w:pPr>
-      <w:r>
-        <w:rPr>
-          <w:lang w:val="es-DO"/>
-        </w:rPr>
-        <w:t>Heavy: 900</w:t>
-      </w:r>
-    </w:p>
-    <w:p>
-      <w:pPr>
-        <w:pStyle w:val="normal0"/>
-        <w:ind w:left="720"/>
-        <w:rPr>
-          <w:lang w:val="es-DO"/>
-        </w:rPr>
-      </w:pPr>
-    </w:p>
-    <w:p>
-      <w:pPr>
-        <w:pStyle w:val="normal0"/>
-      </w:pPr>
-      <w:r>
-        <w:rPr>
-          <w:lang w:val="es-DO"/>
-        </w:rPr>
-        <w:t xml:space="preserve">En la sección de </w:t>
-      </w:r>
-      <w:proofErr w:type="spellStart"/>
-      <w:r>
-        <w:rPr>
-          <w:lang w:val="es-DO"/>
-        </w:rPr>
-        <w:t>transcriptions</w:t>
-      </w:r>
-      <w:proofErr w:type="spellEnd"/>
-      <w:r>
-        <w:rPr>
-          <w:lang w:val="es-DO"/>
-        </w:rPr>
-        <w:t xml:space="preserve">, los </w:t>
-      </w:r>
-      <w:proofErr w:type="spellStart"/>
-      <w:r>
-        <w:rPr>
-          <w:lang w:val="es-DO"/>
-        </w:rPr>
-        <w:t>download</w:t>
-      </w:r>
-      <w:proofErr w:type="spellEnd"/>
-      <w:r>
-        <w:rPr>
-          <w:lang w:val="es-DO"/>
-        </w:rPr>
-        <w:t xml:space="preserve"> links, donde dice [d] = icono de </w:t>
-      </w:r>
-      <w:proofErr w:type="spellStart"/>
-      <w:r>
-        <w:rPr>
-          <w:lang w:val="es-DO"/>
-        </w:rPr>
-        <w:t>download</w:t>
-      </w:r>
-      <w:proofErr w:type="spellEnd"/>
-      <w:r>
-        <w:rPr>
-          <w:lang w:val="es-DO"/>
-        </w:rPr>
-        <w:t>/</w:t>
-      </w:r>
-      <w:proofErr w:type="spellStart"/>
-      <w:r>
-        <w:rPr>
-          <w:lang w:val="es-DO"/>
-        </w:rPr>
-        <w:t>pdf</w:t>
-      </w:r>
-      <w:proofErr w:type="spellEnd"/>
-      <w:r>
-        <w:rPr>
-          <w:lang w:val="es-DO"/>
-        </w:rPr>
-        <w:t xml:space="preserve">. </w:t>
-      </w:r>
-      <w:proofErr w:type="gramStart"/>
+        <w:t xml:space="preserve">En la sección de transcriptions, los download links, donde dice [d] = icono de download/pdf. </w:t>
+      </w:r>
       <w:r>
         <w:t>Will provide later.</w:t>
       </w:r>
-      <w:proofErr w:type="gramEnd"/>
     </w:p>
     <w:p>
       <w:pPr>
@@ -493,15 +340,61 @@
         <w:pStyle w:val="normal0"/>
       </w:pPr>
       <w:r>
-        <w:t>Font-family: ‘Open Sans’, Helvetica, Ar</w:t>
-      </w:r>
-      <w:r>
-        <w:t>ial, sans-serif;</w:t>
-      </w:r>
-    </w:p>
-    <w:p>
-      <w:pPr>
-        <w:pStyle w:val="normal0"/>
+        <w:t>Font-family: ‘Open Sans’, Helvetica, Arial, sans-serif;</w:t>
+      </w:r>
+    </w:p>
+    <w:p>
+      <w:pPr>
+        <w:pStyle w:val="normal0"/>
+      </w:pPr>
+    </w:p>
+    <w:p>
+      <w:pPr>
+        <w:pStyle w:val="normal0"/>
+        <w:rPr>
+          <w:b/>
+        </w:rPr>
+      </w:pPr>
+    </w:p>
+    <w:p>
+      <w:pPr>
+        <w:pStyle w:val="normal0"/>
+        <w:rPr>
+          <w:b/>
+        </w:rPr>
+      </w:pPr>
+    </w:p>
+    <w:p>
+      <w:pPr>
+        <w:pStyle w:val="normal0"/>
+        <w:rPr>
+          <w:b/>
+        </w:rPr>
+      </w:pPr>
+    </w:p>
+    <w:p>
+      <w:pPr>
+        <w:pStyle w:val="normal0"/>
+        <w:rPr>
+          <w:b/>
+          <w:sz w:val="42"/>
+        </w:rPr>
+      </w:pPr>
+      <w:r>
+        <w:rPr>
+          <w:b/>
+          <w:sz w:val="42"/>
+        </w:rPr>
+        <w:lastRenderedPageBreak/>
+        <w:t xml:space="preserve">Primary: </w:t>
+      </w:r>
+    </w:p>
+    <w:p>
+      <w:pPr>
+        <w:pStyle w:val="normal0"/>
+        <w:rPr>
+          <w:b/>
+        </w:rPr>
       </w:pPr>
     </w:p>
     <w:p>
@@ -517,328 +410,512 @@
         </w:rPr>
         <w:t>Page title</w:t>
       </w:r>
-    </w:p>
-    <w:p>
-      <w:pPr>
-        <w:pStyle w:val="normal0"/>
-      </w:pPr>
-      <w:r>
-        <w:t xml:space="preserve">Martel. </w:t>
-      </w:r>
-      <w:proofErr w:type="gramStart"/>
-      <w:r>
-        <w:t>Heavy.</w:t>
-      </w:r>
-      <w:proofErr w:type="gramEnd"/>
-      <w:r>
-        <w:t xml:space="preserve"> 24px. </w:t>
-      </w:r>
-    </w:p>
-    <w:p>
-      <w:pPr>
-        <w:pStyle w:val="normal0"/>
-      </w:pPr>
-    </w:p>
-    <w:p>
-      <w:pPr>
-        <w:pStyle w:val="normal0"/>
-      </w:pPr>
-      <w:proofErr w:type="spellStart"/>
-      <w:r>
-        <w:rPr>
-          <w:b/>
-        </w:rPr>
+      <w:r>
+        <w:rPr>
+          <w:b/>
+        </w:rPr>
+        <w:t xml:space="preserve"> ( the one in navbar)</w:t>
+      </w:r>
+    </w:p>
+    <w:p>
+      <w:pPr>
+        <w:pStyle w:val="normal0"/>
+      </w:pPr>
+      <w:r>
+        <w:t xml:space="preserve">Martel. Heavy. 24px. </w:t>
+      </w:r>
+    </w:p>
+    <w:p>
+      <w:pPr>
+        <w:pStyle w:val="normal0"/>
+      </w:pPr>
+      <w:r>
+        <w:t>Ang Material: display-4</w:t>
+      </w:r>
+      <w:r>
+        <w:t>, primary, 24px, 900</w:t>
+      </w:r>
+    </w:p>
+    <w:p>
+      <w:pPr>
+        <w:pStyle w:val="normal0"/>
+      </w:pPr>
+    </w:p>
+    <w:p>
+      <w:pPr>
+        <w:pStyle w:val="normal0"/>
+      </w:pPr>
+      <w:r>
+        <w:rPr>
+          <w:b/>
+        </w:rPr>
+        <w:t>Home headline</w:t>
+      </w:r>
+    </w:p>
+    <w:p>
+      <w:pPr>
+        <w:pStyle w:val="normal0"/>
+      </w:pPr>
+      <w:r>
+        <w:t>Martel. Bold. 32px.</w:t>
+      </w:r>
+    </w:p>
+    <w:p>
+      <w:pPr>
+        <w:pStyle w:val="normal0"/>
+      </w:pPr>
+      <w:r>
+        <w:t xml:space="preserve">Ang Material: </w:t>
+      </w:r>
+      <w:r>
+        <w:t>headline</w:t>
+      </w:r>
+      <w:r>
+        <w:t xml:space="preserve">, primary. 32px, </w:t>
+      </w:r>
+      <w:r>
+        <w:t>700</w:t>
+      </w:r>
+    </w:p>
+    <w:p>
+      <w:pPr>
+        <w:pStyle w:val="normal0"/>
+      </w:pPr>
+    </w:p>
+    <w:p>
+      <w:pPr>
+        <w:pStyle w:val="normal0"/>
+      </w:pPr>
+      <w:r>
+        <w:rPr>
+          <w:b/>
+        </w:rPr>
+        <w:t>Section titles</w:t>
+      </w:r>
+    </w:p>
+    <w:p>
+      <w:pPr>
+        <w:pStyle w:val="normal0"/>
+      </w:pPr>
+      <w:r>
+        <w:t>Martel. Bold. 32px.</w:t>
+      </w:r>
+    </w:p>
+    <w:p>
+      <w:pPr>
+        <w:pStyle w:val="normal0"/>
+      </w:pPr>
+      <w:r>
+        <w:t>Ang Material: headline</w:t>
+      </w:r>
+      <w:r>
+        <w:t>, primary</w:t>
+      </w:r>
+      <w:r>
+        <w:t>, 32px, 700</w:t>
+      </w:r>
+    </w:p>
+    <w:p>
+      <w:pPr>
+        <w:pStyle w:val="normal0"/>
+      </w:pPr>
+    </w:p>
+    <w:p>
+      <w:pPr>
+        <w:pStyle w:val="normal0"/>
+        <w:rPr>
+          <w:b/>
+        </w:rPr>
+      </w:pPr>
+      <w:r>
+        <w:rPr>
+          <w:b/>
+        </w:rPr>
+        <w:t>Section secondary titles</w:t>
+      </w:r>
+    </w:p>
+    <w:p>
+      <w:pPr>
+        <w:pStyle w:val="normal0"/>
+      </w:pPr>
+      <w:r>
+        <w:t>Martel. Bold. 20px.</w:t>
+      </w:r>
+    </w:p>
+    <w:p>
+      <w:pPr>
+        <w:pStyle w:val="normal0"/>
+      </w:pPr>
+      <w:r>
+        <w:t>Ang Material: subheading-1, primary, 20px, 700</w:t>
+      </w:r>
+    </w:p>
+    <w:p>
+      <w:pPr>
+        <w:pStyle w:val="normal0"/>
+      </w:pPr>
+    </w:p>
+    <w:p>
+      <w:pPr>
+        <w:pStyle w:val="normal0"/>
+        <w:rPr>
+          <w:sz w:val="42"/>
+        </w:rPr>
+      </w:pPr>
+      <w:r>
+        <w:rPr>
+          <w:sz w:val="42"/>
+        </w:rPr>
+        <w:t>Secondary:</w:t>
+      </w:r>
+    </w:p>
+    <w:p>
+      <w:pPr>
+        <w:pStyle w:val="normal0"/>
+      </w:pPr>
+    </w:p>
+    <w:p>
+      <w:pPr>
+        <w:pStyle w:val="normal0"/>
+      </w:pPr>
+      <w:r>
+        <w:rPr>
+          <w:b/>
+        </w:rPr>
+        <w:t>Navbar links</w:t>
+      </w:r>
+    </w:p>
+    <w:p>
+      <w:pPr>
+        <w:pStyle w:val="normal0"/>
+      </w:pPr>
+      <w:r>
+        <w:t>Open Sans. Regular. 16px.</w:t>
+      </w:r>
+    </w:p>
+    <w:p>
+      <w:pPr>
+        <w:pStyle w:val="normal0"/>
+      </w:pPr>
+      <w:r>
+        <w:t xml:space="preserve">Ang Material: </w:t>
+      </w:r>
+      <w:r>
+        <w:t>button</w:t>
+      </w:r>
+      <w:r>
+        <w:t>, secondary</w:t>
+      </w:r>
+      <w:r>
+        <w:t>, 16px, 400</w:t>
+      </w:r>
+    </w:p>
+    <w:p>
+      <w:pPr>
+        <w:pStyle w:val="normal0"/>
+      </w:pPr>
+    </w:p>
+    <w:p>
+      <w:pPr>
+        <w:pStyle w:val="normal0"/>
+        <w:rPr>
+          <w:b/>
+        </w:rPr>
+      </w:pPr>
+      <w:r>
+        <w:rPr>
+          <w:b/>
+        </w:rPr>
+        <w:t>Home subheading</w:t>
+      </w:r>
+    </w:p>
+    <w:p>
+      <w:pPr>
+        <w:pStyle w:val="normal0"/>
+      </w:pPr>
+      <w:r>
+        <w:t>Open Sans. Semibold. 20px. Italic.</w:t>
+      </w:r>
+    </w:p>
+    <w:p>
+      <w:pPr>
+        <w:pStyle w:val="normal0"/>
+      </w:pPr>
+      <w:r>
+        <w:t>Ang Material: subheading-2</w:t>
+      </w:r>
+      <w:r>
+        <w:t>, secondary</w:t>
+      </w:r>
+      <w:r>
+        <w:t>, 20px, 600</w:t>
+      </w:r>
+    </w:p>
+    <w:p>
+      <w:pPr>
+        <w:pStyle w:val="normal0"/>
+      </w:pPr>
+    </w:p>
+    <w:p>
+      <w:pPr>
+        <w:pStyle w:val="normal0"/>
+        <w:rPr>
+          <w:b/>
+        </w:rPr>
+      </w:pPr>
+      <w:r>
+        <w:rPr>
+          <w:b/>
+        </w:rPr>
+        <w:t>Copy text</w:t>
+      </w:r>
+    </w:p>
+    <w:p>
+      <w:pPr>
+        <w:pStyle w:val="normal0"/>
+      </w:pPr>
+      <w:r>
+        <w:t>Open Sans. Regular. 16px.</w:t>
+      </w:r>
+    </w:p>
+    <w:p>
+      <w:pPr>
+        <w:pStyle w:val="normal0"/>
+      </w:pPr>
+      <w:r>
+        <w:t xml:space="preserve">Ang Material: </w:t>
+      </w:r>
+      <w:r>
+        <w:t>b</w:t>
+      </w:r>
+      <w:r>
+        <w:t>ody-1</w:t>
+      </w:r>
+      <w:r>
+        <w:t>, secondary</w:t>
+      </w:r>
+      <w:r>
+        <w:t>, 16px, 400</w:t>
+      </w:r>
+    </w:p>
+    <w:p>
+      <w:pPr>
+        <w:pStyle w:val="normal0"/>
+      </w:pPr>
+    </w:p>
+    <w:p>
+      <w:pPr>
+        <w:pStyle w:val="normal0"/>
+        <w:rPr>
+          <w:b/>
+        </w:rPr>
+      </w:pPr>
+      <w:r>
+        <w:rPr>
+          <w:b/>
+        </w:rPr>
+        <w:t>Links in copy</w:t>
+      </w:r>
+    </w:p>
+    <w:p>
+      <w:pPr>
+        <w:pStyle w:val="normal0"/>
+      </w:pPr>
+      <w:r>
+        <w:t>Open Sans. Semibold. 16px. Border-bottom: 1px solid #ffffff + padding-bottom:2px;</w:t>
+      </w:r>
+    </w:p>
+    <w:p>
+      <w:pPr>
+        <w:pStyle w:val="normal0"/>
+      </w:pPr>
+      <w:r>
+        <w:t>Ang Material: body-1 add css for link style</w:t>
+      </w:r>
+      <w:r>
+        <w:t>, secondary, 16px, 600</w:t>
+      </w:r>
+    </w:p>
+    <w:p>
+      <w:pPr>
+        <w:pStyle w:val="normal0"/>
+      </w:pPr>
+    </w:p>
+    <w:p>
+      <w:pPr>
+        <w:pStyle w:val="normal0"/>
+        <w:rPr>
+          <w:b/>
+        </w:rPr>
+      </w:pPr>
+      <w:r>
+        <w:rPr>
+          <w:b/>
+        </w:rPr>
+        <w:t>Footer text</w:t>
+      </w:r>
+    </w:p>
+    <w:p>
+      <w:pPr>
+        <w:pStyle w:val="normal0"/>
+      </w:pPr>
+      <w:r>
+        <w:t xml:space="preserve">Open Sans. Regular. 13px. </w:t>
+      </w:r>
+    </w:p>
+    <w:p>
+      <w:pPr>
+        <w:pStyle w:val="normal0"/>
+      </w:pPr>
+      <w:r>
+        <w:t>(if link, add border-bottom + padding-bottom)</w:t>
+      </w:r>
+    </w:p>
+    <w:p>
+      <w:pPr>
+        <w:pStyle w:val="normal0"/>
+      </w:pPr>
+      <w:r>
+        <w:t xml:space="preserve">Ang Material: ??, secondary, </w:t>
+      </w:r>
+      <w:r>
+        <w:t>13px, 400</w:t>
+      </w:r>
+    </w:p>
+    <w:p>
+      <w:pPr>
+        <w:pStyle w:val="normal0"/>
+      </w:pPr>
+    </w:p>
+    <w:p>
+      <w:pPr>
+        <w:pStyle w:val="normal0"/>
+      </w:pPr>
+    </w:p>
+    <w:p>
+      <w:pPr>
+        <w:pStyle w:val="normal0"/>
+      </w:pPr>
+      <w:r>
         <w:lastRenderedPageBreak/>
-        <w:t>Navbar</w:t>
-      </w:r>
-      <w:proofErr w:type="spellEnd"/>
-      <w:r>
-        <w:rPr>
-          <w:b/>
-        </w:rPr>
-        <w:t xml:space="preserve"> links</w:t>
-      </w:r>
-    </w:p>
-    <w:p>
-      <w:pPr>
-        <w:pStyle w:val="normal0"/>
-      </w:pPr>
-      <w:r>
-        <w:t xml:space="preserve">Open Sans. </w:t>
-      </w:r>
-      <w:proofErr w:type="gramStart"/>
-      <w:r>
-        <w:t>Regular.</w:t>
-      </w:r>
-      <w:proofErr w:type="gramEnd"/>
-      <w:r>
-        <w:t xml:space="preserve"> 16px.</w:t>
-      </w:r>
-    </w:p>
-    <w:p>
-      <w:pPr>
-        <w:pStyle w:val="normal0"/>
-      </w:pPr>
-    </w:p>
-    <w:p>
-      <w:pPr>
-        <w:pStyle w:val="normal0"/>
-      </w:pPr>
-      <w:r>
-        <w:rPr>
-          <w:b/>
-        </w:rPr>
-        <w:t>Home headline</w:t>
-      </w:r>
-    </w:p>
-    <w:p>
-      <w:pPr>
-        <w:pStyle w:val="normal0"/>
-      </w:pPr>
-      <w:r>
-        <w:t>Martel. Bold. 32px.</w:t>
-      </w:r>
-    </w:p>
-    <w:p>
-      <w:pPr>
-        <w:pStyle w:val="normal0"/>
-      </w:pPr>
-    </w:p>
-    <w:p>
-      <w:pPr>
-        <w:pStyle w:val="normal0"/>
-        <w:rPr>
-          <w:b/>
-        </w:rPr>
-      </w:pPr>
-      <w:r>
-        <w:rPr>
-          <w:b/>
-        </w:rPr>
-        <w:t>Home subheading</w:t>
-      </w:r>
-    </w:p>
-    <w:p>
-      <w:pPr>
-        <w:pStyle w:val="normal0"/>
-      </w:pPr>
-      <w:r>
-        <w:t xml:space="preserve">Open Sans. </w:t>
-      </w:r>
-      <w:proofErr w:type="spellStart"/>
-      <w:proofErr w:type="gramStart"/>
-      <w:r>
-        <w:t>Semibold</w:t>
-      </w:r>
-      <w:proofErr w:type="spellEnd"/>
-      <w:r>
-        <w:t>.</w:t>
-      </w:r>
-      <w:proofErr w:type="gramEnd"/>
-      <w:r>
-        <w:t xml:space="preserve"> </w:t>
-      </w:r>
-      <w:proofErr w:type="gramStart"/>
-      <w:r>
-        <w:t>20px. Italic.</w:t>
-      </w:r>
-      <w:proofErr w:type="gramEnd"/>
-    </w:p>
-    <w:p>
-      <w:pPr>
-        <w:pStyle w:val="normal0"/>
-      </w:pPr>
-    </w:p>
-    <w:p>
-      <w:pPr>
-        <w:pStyle w:val="normal0"/>
-      </w:pPr>
-      <w:r>
-        <w:rPr>
-          <w:b/>
-        </w:rPr>
-        <w:t>Section titles</w:t>
-      </w:r>
-    </w:p>
-    <w:p>
-      <w:pPr>
-        <w:pStyle w:val="normal0"/>
-      </w:pPr>
-      <w:r>
-        <w:t>Martel. Bold. 32px.</w:t>
-      </w:r>
-    </w:p>
-    <w:p>
-      <w:pPr>
-        <w:pStyle w:val="normal0"/>
-      </w:pPr>
-    </w:p>
-    <w:p>
-      <w:pPr>
-        <w:pStyle w:val="normal0"/>
-        <w:rPr>
-          <w:b/>
-        </w:rPr>
-      </w:pPr>
-      <w:r>
-        <w:rPr>
-          <w:b/>
-        </w:rPr>
-        <w:t>Section secondary titles</w:t>
-      </w:r>
-    </w:p>
-    <w:p>
-      <w:pPr>
-        <w:pStyle w:val="normal0"/>
-      </w:pPr>
-      <w:r>
-        <w:t>Martel. Bold. 20</w:t>
-      </w:r>
-      <w:r>
-        <w:t>px.</w:t>
-      </w:r>
-    </w:p>
-    <w:p>
-      <w:pPr>
-        <w:pStyle w:val="normal0"/>
-      </w:pPr>
-    </w:p>
-    <w:p>
-      <w:pPr>
-        <w:pStyle w:val="normal0"/>
-        <w:rPr>
-          <w:b/>
-        </w:rPr>
-      </w:pPr>
-      <w:r>
-        <w:rPr>
-          <w:b/>
-        </w:rPr>
-        <w:t>Copy text</w:t>
-      </w:r>
-    </w:p>
-    <w:p>
-      <w:pPr>
-        <w:pStyle w:val="normal0"/>
-      </w:pPr>
-      <w:r>
-        <w:t xml:space="preserve">Open Sans. </w:t>
-      </w:r>
-      <w:proofErr w:type="gramStart"/>
-      <w:r>
-        <w:t>Regular.</w:t>
-      </w:r>
-      <w:proofErr w:type="gramEnd"/>
-      <w:r>
-        <w:t xml:space="preserve"> 16px.</w:t>
-      </w:r>
-    </w:p>
-    <w:p>
-      <w:pPr>
-        <w:pStyle w:val="normal0"/>
-      </w:pPr>
-    </w:p>
-    <w:p>
-      <w:pPr>
-        <w:pStyle w:val="normal0"/>
-        <w:rPr>
-          <w:b/>
-        </w:rPr>
-      </w:pPr>
-      <w:r>
-        <w:rPr>
-          <w:b/>
-        </w:rPr>
-        <w:t>Links in copy</w:t>
-      </w:r>
-    </w:p>
-    <w:p>
-      <w:pPr>
-        <w:pStyle w:val="normal0"/>
-      </w:pPr>
-      <w:r>
-        <w:t xml:space="preserve">Open Sans. </w:t>
-      </w:r>
-      <w:proofErr w:type="spellStart"/>
-      <w:proofErr w:type="gramStart"/>
-      <w:r>
-        <w:t>Semibold</w:t>
-      </w:r>
-      <w:proofErr w:type="spellEnd"/>
-      <w:r>
-        <w:t>.</w:t>
-      </w:r>
-      <w:proofErr w:type="gramEnd"/>
-      <w:r>
-        <w:t xml:space="preserve"> 16px. Border-bottom: 1px solid #</w:t>
-      </w:r>
-      <w:proofErr w:type="spellStart"/>
-      <w:r>
-        <w:t>ffffff</w:t>
-      </w:r>
-      <w:proofErr w:type="spellEnd"/>
-      <w:r>
-        <w:t xml:space="preserve"> + padding-bottom</w:t>
-      </w:r>
-      <w:proofErr w:type="gramStart"/>
-      <w:r>
-        <w:t>:2px</w:t>
-      </w:r>
-      <w:proofErr w:type="gramEnd"/>
-      <w:r>
-        <w:t>;</w:t>
-      </w:r>
-    </w:p>
-    <w:p>
-      <w:pPr>
-        <w:pStyle w:val="normal0"/>
-      </w:pPr>
-    </w:p>
-    <w:p>
-      <w:pPr>
-        <w:pStyle w:val="normal0"/>
-        <w:rPr>
-          <w:b/>
-        </w:rPr>
-      </w:pPr>
-      <w:r>
-        <w:rPr>
-          <w:b/>
-        </w:rPr>
-        <w:t>Footer text</w:t>
-      </w:r>
-    </w:p>
-    <w:p>
-      <w:pPr>
-        <w:pStyle w:val="normal0"/>
-      </w:pPr>
-      <w:r>
-        <w:t xml:space="preserve">Open Sans. </w:t>
-      </w:r>
-      <w:proofErr w:type="gramStart"/>
-      <w:r>
-        <w:t>Regular.</w:t>
-      </w:r>
-      <w:proofErr w:type="gramEnd"/>
-      <w:r>
-        <w:t xml:space="preserve"> 13px. </w:t>
-      </w:r>
-    </w:p>
-    <w:p>
-      <w:pPr>
-        <w:pStyle w:val="normal0"/>
-      </w:pPr>
-      <w:r>
-        <w:t>(</w:t>
-      </w:r>
-      <w:proofErr w:type="gramStart"/>
-      <w:r>
-        <w:t>if</w:t>
-      </w:r>
-      <w:proofErr w:type="gramEnd"/>
-      <w:r>
-        <w:t xml:space="preserve"> link, add border-bottom + padding-bottom)</w:t>
-      </w:r>
+        <w:t>^ Ang Material classes used above:</w:t>
+      </w:r>
+    </w:p>
+    <w:p>
+      <w:pPr>
+        <w:pStyle w:val="normal0"/>
+      </w:pPr>
+      <w:r>
+        <w:t>- display-4, primary, 24px, 900 (</w:t>
+      </w:r>
+      <w:r>
+        <w:t>display-4, display-3, display-2 and display-1 - Large, one-off headers, usually at the top of the page (e.g. a hero header).</w:t>
+      </w:r>
+      <w:r>
+        <w:t>)</w:t>
+      </w:r>
+    </w:p>
+    <w:p>
+      <w:pPr>
+        <w:pStyle w:val="normal0"/>
+      </w:pPr>
+      <w:r>
+        <w:t>- headline, primary. 32px, 700 (</w:t>
+      </w:r>
+      <w:r>
+        <w:t>headline - Section heading corresponding to the &lt;h1&gt; tag.</w:t>
+      </w:r>
+      <w:r>
+        <w:t>)</w:t>
+      </w:r>
+    </w:p>
+    <w:p>
+      <w:pPr>
+        <w:pStyle w:val="normal0"/>
+      </w:pPr>
+      <w:r>
+        <w:t>- subheading-1, primary, 20px, 700 (</w:t>
+      </w:r>
+      <w:r>
+        <w:rPr>
+          <w:rFonts w:ascii="Helvetica" w:hAnsi="Helvetica" w:cs="Helvetica"/>
+          <w:sz w:val="27"/>
+          <w:szCs w:val="27"/>
+          <w:shd w:val="clear" w:color="auto" w:fill="FAFAFA"/>
+        </w:rPr>
+        <w:t>Section heading corresponding to the </w:t>
+      </w:r>
+      <w:r>
+        <w:rPr>
+          <w:rStyle w:val="HTMLCode"/>
+          <w:rFonts w:eastAsia="Arial"/>
+          <w:sz w:val="17"/>
+          <w:szCs w:val="17"/>
+          <w:shd w:val="clear" w:color="auto" w:fill="FAFAFA"/>
+        </w:rPr>
+        <w:t>&lt;h4&gt;</w:t>
+      </w:r>
+      <w:r>
+        <w:rPr>
+          <w:rFonts w:ascii="Helvetica" w:hAnsi="Helvetica" w:cs="Helvetica"/>
+          <w:sz w:val="27"/>
+          <w:szCs w:val="27"/>
+          <w:shd w:val="clear" w:color="auto" w:fill="FAFAFA"/>
+        </w:rPr>
+        <w:t> tag.)</w:t>
+      </w:r>
+    </w:p>
+    <w:p>
+      <w:pPr>
+        <w:pStyle w:val="normal0"/>
+      </w:pPr>
+      <w:r>
+        <w:t>- button, secondary, 16px, 400 (</w:t>
+      </w:r>
+      <w:r>
+        <w:rPr>
+          <w:rFonts w:ascii="Helvetica" w:hAnsi="Helvetica" w:cs="Helvetica"/>
+          <w:sz w:val="27"/>
+          <w:szCs w:val="27"/>
+          <w:shd w:val="clear" w:color="auto" w:fill="FAFAFA"/>
+        </w:rPr>
+        <w:t> Buttons and anchors.)</w:t>
+      </w:r>
+    </w:p>
+    <w:p>
+      <w:pPr>
+        <w:pStyle w:val="normal0"/>
+      </w:pPr>
+      <w:r>
+        <w:t>- subheading-2, secondary, 20px, 600 (</w:t>
+      </w:r>
+      <w:r>
+        <w:t>Section heading corresponding to the &lt;h3&gt; tag.</w:t>
+      </w:r>
+      <w:r>
+        <w:t>)</w:t>
+      </w:r>
+    </w:p>
+    <w:p>
+      <w:pPr>
+        <w:pStyle w:val="normal0"/>
+      </w:pPr>
+      <w:r>
+        <w:t xml:space="preserve">- body-1, secondary, 16px, 400 </w:t>
+      </w:r>
+      <w:r>
+        <w:t>(base body text)</w:t>
+      </w:r>
+    </w:p>
+    <w:p>
+      <w:pPr>
+        <w:pStyle w:val="normal0"/>
+      </w:pPr>
+    </w:p>
+    <w:p>
+      <w:pPr>
+        <w:pStyle w:val="normal0"/>
+      </w:pPr>
     </w:p>
     <w:sectPr>
       <w:pgSz w:w="12240" w:h="15840"/>
@@ -1010,6 +1087,7 @@
   <w:style w:type="paragraph" w:default="1" w:styleId="Normal">
     <w:name w:val="Normal"/>
     <w:qFormat/>
+    <w:rsid w:val="008A6D3D"/>
   </w:style>
   <w:style w:type="paragraph" w:styleId="Heading1">
     <w:name w:val="heading 1"/>
@@ -1117,6 +1195,7 @@
   <w:style w:type="character" w:default="1" w:styleId="DefaultParagraphFont">
     <w:name w:val="Default Paragraph Font"/>
     <w:uiPriority w:val="1"/>
+    <w:semiHidden/>
     <w:unhideWhenUsed/>
   </w:style>
   <w:style w:type="table" w:default="1" w:styleId="TableNormal">
@@ -1176,6 +1255,19 @@
       <w:color w:val="666666"/>
       <w:sz w:val="30"/>
       <w:szCs w:val="30"/>
+    </w:rPr>
+  </w:style>
+  <w:style w:type="character" w:styleId="HTMLCode">
+    <w:name w:val="HTML Code"/>
+    <w:basedOn w:val="DefaultParagraphFont"/>
+    <w:uiPriority w:val="99"/>
+    <w:semiHidden/>
+    <w:unhideWhenUsed/>
+    <w:rsid w:val="00AB5F07"/>
+    <w:rPr>
+      <w:rFonts w:ascii="Courier New" w:eastAsia="Times New Roman" w:hAnsi="Courier New" w:cs="Courier New"/>
+      <w:sz w:val="20"/>
+      <w:szCs w:val="20"/>
     </w:rPr>
   </w:style>
 </w:styles>

</xml_diff>

<commit_message>
Changes in todo and style spec file
</commit_message>
<xml_diff>
--- a/doc/resources/Text and Page Style.docx
+++ b/doc/resources/Text and Page Style.docx
@@ -20,24 +20,42 @@
       <w:pPr>
         <w:pStyle w:val="normal0"/>
       </w:pPr>
-      <w:r>
-        <w:t>12 columns grid. 30px gutter. Container 30px left and right margins.</w:t>
-      </w:r>
-    </w:p>
-    <w:p>
-      <w:pPr>
-        <w:pStyle w:val="normal0"/>
-        <w:rPr>
-          <w:b/>
-        </w:rPr>
-      </w:pPr>
-    </w:p>
-    <w:p>
-      <w:pPr>
-        <w:pStyle w:val="normal0"/>
-      </w:pPr>
-      <w:r>
-        <w:t>Navbar links padding-right: 30px; last-child no padding-right.</w:t>
+      <w:proofErr w:type="gramStart"/>
+      <w:r>
+        <w:t>12 columns grid.</w:t>
+      </w:r>
+      <w:proofErr w:type="gramEnd"/>
+      <w:r>
+        <w:t xml:space="preserve"> </w:t>
+      </w:r>
+      <w:proofErr w:type="gramStart"/>
+      <w:r>
+        <w:t>30px gutter.</w:t>
+      </w:r>
+      <w:proofErr w:type="gramEnd"/>
+      <w:r>
+        <w:t xml:space="preserve"> Container 30px left and right margins.</w:t>
+      </w:r>
+    </w:p>
+    <w:p>
+      <w:pPr>
+        <w:pStyle w:val="normal0"/>
+        <w:rPr>
+          <w:b/>
+        </w:rPr>
+      </w:pPr>
+    </w:p>
+    <w:p>
+      <w:pPr>
+        <w:pStyle w:val="normal0"/>
+      </w:pPr>
+      <w:proofErr w:type="spellStart"/>
+      <w:r>
+        <w:t>Navbar</w:t>
+      </w:r>
+      <w:proofErr w:type="spellEnd"/>
+      <w:r>
+        <w:t xml:space="preserve"> links padding-right: 30px; last-child no padding-right.</w:t>
       </w:r>
     </w:p>
     <w:p>
@@ -81,20 +99,33 @@
           <w:b/>
         </w:rPr>
       </w:pPr>
-      <w:r>
-        <w:rPr>
-          <w:b/>
-        </w:rPr>
-        <w:t>General  Type Stuff</w:t>
-      </w:r>
-    </w:p>
-    <w:p>
-      <w:pPr>
-        <w:pStyle w:val="normal0"/>
-      </w:pPr>
-      <w:r>
-        <w:t>All text is white #ffffff</w:t>
-      </w:r>
+      <w:proofErr w:type="gramStart"/>
+      <w:r>
+        <w:rPr>
+          <w:b/>
+        </w:rPr>
+        <w:t>General  Type</w:t>
+      </w:r>
+      <w:proofErr w:type="gramEnd"/>
+      <w:r>
+        <w:rPr>
+          <w:b/>
+        </w:rPr>
+        <w:t xml:space="preserve"> Stuff</w:t>
+      </w:r>
+    </w:p>
+    <w:p>
+      <w:pPr>
+        <w:pStyle w:val="normal0"/>
+      </w:pPr>
+      <w:r>
+        <w:t>All text is white #</w:t>
+      </w:r>
+      <w:proofErr w:type="spellStart"/>
+      <w:r>
+        <w:t>ffffff</w:t>
+      </w:r>
+      <w:proofErr w:type="spellEnd"/>
     </w:p>
     <w:p>
       <w:pPr>
@@ -119,7 +150,28 @@
         <w:pStyle w:val="normal0"/>
       </w:pPr>
       <w:r>
-        <w:t>El navbar and footer son: rgba(0,0,0,0.9)</w:t>
+        <w:t xml:space="preserve">El </w:t>
+      </w:r>
+      <w:proofErr w:type="spellStart"/>
+      <w:r>
+        <w:t>navbar</w:t>
+      </w:r>
+      <w:proofErr w:type="spellEnd"/>
+      <w:r>
+        <w:t xml:space="preserve"> and footer son: </w:t>
+      </w:r>
+      <w:proofErr w:type="spellStart"/>
+      <w:proofErr w:type="gramStart"/>
+      <w:r>
+        <w:t>rgba</w:t>
+      </w:r>
+      <w:proofErr w:type="spellEnd"/>
+      <w:r>
+        <w:t>(</w:t>
+      </w:r>
+      <w:proofErr w:type="gramEnd"/>
+      <w:r>
+        <w:t>0,0,0,0.9)</w:t>
       </w:r>
     </w:p>
     <w:p>
@@ -159,7 +211,20 @@
         <w:pStyle w:val="normal0"/>
       </w:pPr>
       <w:r>
-        <w:t>Accent: rgba(0,0,0,0.9)</w:t>
+        <w:t xml:space="preserve">Accent: </w:t>
+      </w:r>
+      <w:proofErr w:type="spellStart"/>
+      <w:proofErr w:type="gramStart"/>
+      <w:r>
+        <w:t>rgba</w:t>
+      </w:r>
+      <w:proofErr w:type="spellEnd"/>
+      <w:r>
+        <w:t>(</w:t>
+      </w:r>
+      <w:proofErr w:type="gramEnd"/>
+      <w:r>
+        <w:t>0,0,0,0.9)</w:t>
       </w:r>
     </w:p>
     <w:p>
@@ -192,7 +257,20 @@
         <w:ind w:left="720"/>
       </w:pPr>
       <w:r>
-        <w:t>Extra ligh:t 200</w:t>
+        <w:t xml:space="preserve">Extra </w:t>
+      </w:r>
+      <w:proofErr w:type="spellStart"/>
+      <w:r>
+        <w:t>ligh</w:t>
+      </w:r>
+      <w:proofErr w:type="gramStart"/>
+      <w:r>
+        <w:t>:t</w:t>
+      </w:r>
+      <w:proofErr w:type="spellEnd"/>
+      <w:proofErr w:type="gramEnd"/>
+      <w:r>
+        <w:t xml:space="preserve"> 200</w:t>
       </w:r>
     </w:p>
     <w:p>
@@ -218,8 +296,13 @@
         <w:pStyle w:val="normal0"/>
         <w:ind w:left="720"/>
       </w:pPr>
-      <w:r>
-        <w:t>Semibold: 600</w:t>
+      <w:proofErr w:type="spellStart"/>
+      <w:r>
+        <w:t>Semibold</w:t>
+      </w:r>
+      <w:proofErr w:type="spellEnd"/>
+      <w:r>
+        <w:t>: 600</w:t>
       </w:r>
     </w:p>
     <w:p>
@@ -263,11 +346,69 @@
         <w:rPr>
           <w:lang w:val="es-DO"/>
         </w:rPr>
-        <w:t xml:space="preserve">En la sección de transcriptions, los download links, donde dice [d] = icono de download/pdf. </w:t>
-      </w:r>
+        <w:t xml:space="preserve">En la sección de </w:t>
+      </w:r>
+      <w:proofErr w:type="spellStart"/>
+      <w:r>
+        <w:rPr>
+          <w:lang w:val="es-DO"/>
+        </w:rPr>
+        <w:t>transcriptions</w:t>
+      </w:r>
+      <w:proofErr w:type="spellEnd"/>
+      <w:r>
+        <w:rPr>
+          <w:lang w:val="es-DO"/>
+        </w:rPr>
+        <w:t xml:space="preserve">, los </w:t>
+      </w:r>
+      <w:proofErr w:type="spellStart"/>
+      <w:r>
+        <w:rPr>
+          <w:lang w:val="es-DO"/>
+        </w:rPr>
+        <w:t>download</w:t>
+      </w:r>
+      <w:proofErr w:type="spellEnd"/>
+      <w:r>
+        <w:rPr>
+          <w:lang w:val="es-DO"/>
+        </w:rPr>
+        <w:t xml:space="preserve"> links, donde dice [d] = icono de </w:t>
+      </w:r>
+      <w:proofErr w:type="spellStart"/>
+      <w:r>
+        <w:rPr>
+          <w:lang w:val="es-DO"/>
+        </w:rPr>
+        <w:t>download</w:t>
+      </w:r>
+      <w:proofErr w:type="spellEnd"/>
+      <w:r>
+        <w:rPr>
+          <w:lang w:val="es-DO"/>
+        </w:rPr>
+        <w:t>/</w:t>
+      </w:r>
+      <w:proofErr w:type="spellStart"/>
+      <w:r>
+        <w:rPr>
+          <w:lang w:val="es-DO"/>
+        </w:rPr>
+        <w:t>pdf</w:t>
+      </w:r>
+      <w:proofErr w:type="spellEnd"/>
+      <w:r>
+        <w:rPr>
+          <w:lang w:val="es-DO"/>
+        </w:rPr>
+        <w:t xml:space="preserve">. </w:t>
+      </w:r>
+      <w:proofErr w:type="gramStart"/>
       <w:r>
         <w:t>Will provide later.</w:t>
       </w:r>
+      <w:proofErr w:type="gramEnd"/>
     </w:p>
     <w:p>
       <w:pPr>
@@ -414,23 +555,64 @@
         <w:rPr>
           <w:b/>
         </w:rPr>
-        <w:t xml:space="preserve"> ( the one in navbar)</w:t>
-      </w:r>
-    </w:p>
-    <w:p>
-      <w:pPr>
-        <w:pStyle w:val="normal0"/>
-      </w:pPr>
-      <w:r>
-        <w:t xml:space="preserve">Martel. Heavy. 24px. </w:t>
-      </w:r>
-    </w:p>
-    <w:p>
-      <w:pPr>
-        <w:pStyle w:val="normal0"/>
-      </w:pPr>
-      <w:r>
-        <w:t>Ang Material: display-4</w:t>
+        <w:t xml:space="preserve"> </w:t>
+      </w:r>
+      <w:proofErr w:type="gramStart"/>
+      <w:r>
+        <w:rPr>
+          <w:b/>
+        </w:rPr>
+        <w:t>( the</w:t>
+      </w:r>
+      <w:proofErr w:type="gramEnd"/>
+      <w:r>
+        <w:rPr>
+          <w:b/>
+        </w:rPr>
+        <w:t xml:space="preserve"> one in </w:t>
+      </w:r>
+      <w:proofErr w:type="spellStart"/>
+      <w:r>
+        <w:rPr>
+          <w:b/>
+        </w:rPr>
+        <w:t>navbar</w:t>
+      </w:r>
+      <w:proofErr w:type="spellEnd"/>
+      <w:r>
+        <w:rPr>
+          <w:b/>
+        </w:rPr>
+        <w:t>)</w:t>
+      </w:r>
+    </w:p>
+    <w:p>
+      <w:pPr>
+        <w:pStyle w:val="normal0"/>
+      </w:pPr>
+      <w:r>
+        <w:t xml:space="preserve">Martel. </w:t>
+      </w:r>
+      <w:proofErr w:type="gramStart"/>
+      <w:r>
+        <w:t>Heavy.</w:t>
+      </w:r>
+      <w:proofErr w:type="gramEnd"/>
+      <w:r>
+        <w:t xml:space="preserve"> 24px. </w:t>
+      </w:r>
+    </w:p>
+    <w:p>
+      <w:pPr>
+        <w:pStyle w:val="normal0"/>
+      </w:pPr>
+      <w:proofErr w:type="spellStart"/>
+      <w:r>
+        <w:t>Ang</w:t>
+      </w:r>
+      <w:proofErr w:type="spellEnd"/>
+      <w:r>
+        <w:t xml:space="preserve"> Material: display-4</w:t>
       </w:r>
       <w:r>
         <w:t>, primary, 24px, 900</w:t>
@@ -464,8 +646,13 @@
       <w:pPr>
         <w:pStyle w:val="normal0"/>
       </w:pPr>
-      <w:r>
-        <w:t xml:space="preserve">Ang Material: </w:t>
+      <w:proofErr w:type="spellStart"/>
+      <w:r>
+        <w:t>Ang</w:t>
+      </w:r>
+      <w:proofErr w:type="spellEnd"/>
+      <w:r>
+        <w:t xml:space="preserve"> Material: </w:t>
       </w:r>
       <w:r>
         <w:t>headline</w:t>
@@ -505,8 +692,13 @@
       <w:pPr>
         <w:pStyle w:val="normal0"/>
       </w:pPr>
-      <w:r>
-        <w:t>Ang Material: headline</w:t>
+      <w:proofErr w:type="spellStart"/>
+      <w:r>
+        <w:t>Ang</w:t>
+      </w:r>
+      <w:proofErr w:type="spellEnd"/>
+      <w:r>
+        <w:t xml:space="preserve"> Material: headline</w:t>
       </w:r>
       <w:r>
         <w:t>, primary</w:t>
@@ -546,8 +738,13 @@
       <w:pPr>
         <w:pStyle w:val="normal0"/>
       </w:pPr>
-      <w:r>
-        <w:t>Ang Material: subheading-1, primary, 20px, 700</w:t>
+      <w:proofErr w:type="spellStart"/>
+      <w:r>
+        <w:t>Ang</w:t>
+      </w:r>
+      <w:proofErr w:type="spellEnd"/>
+      <w:r>
+        <w:t xml:space="preserve"> Material: subheading-1, primary, 20px, 700</w:t>
       </w:r>
     </w:p>
     <w:p>
@@ -578,27 +775,48 @@
       <w:pPr>
         <w:pStyle w:val="normal0"/>
       </w:pPr>
-      <w:r>
-        <w:rPr>
-          <w:b/>
-        </w:rPr>
-        <w:t>Navbar links</w:t>
-      </w:r>
-    </w:p>
-    <w:p>
-      <w:pPr>
-        <w:pStyle w:val="normal0"/>
-      </w:pPr>
-      <w:r>
-        <w:t>Open Sans. Regular. 16px.</w:t>
-      </w:r>
-    </w:p>
-    <w:p>
-      <w:pPr>
-        <w:pStyle w:val="normal0"/>
-      </w:pPr>
-      <w:r>
-        <w:t xml:space="preserve">Ang Material: </w:t>
+      <w:proofErr w:type="spellStart"/>
+      <w:r>
+        <w:rPr>
+          <w:b/>
+        </w:rPr>
+        <w:t>Navbar</w:t>
+      </w:r>
+      <w:proofErr w:type="spellEnd"/>
+      <w:r>
+        <w:rPr>
+          <w:b/>
+        </w:rPr>
+        <w:t xml:space="preserve"> links</w:t>
+      </w:r>
+    </w:p>
+    <w:p>
+      <w:pPr>
+        <w:pStyle w:val="normal0"/>
+      </w:pPr>
+      <w:r>
+        <w:t xml:space="preserve">Open Sans. </w:t>
+      </w:r>
+      <w:proofErr w:type="gramStart"/>
+      <w:r>
+        <w:t>Regular.</w:t>
+      </w:r>
+      <w:proofErr w:type="gramEnd"/>
+      <w:r>
+        <w:t xml:space="preserve"> 16px.</w:t>
+      </w:r>
+    </w:p>
+    <w:p>
+      <w:pPr>
+        <w:pStyle w:val="normal0"/>
+      </w:pPr>
+      <w:proofErr w:type="spellStart"/>
+      <w:r>
+        <w:t>Ang</w:t>
+      </w:r>
+      <w:proofErr w:type="spellEnd"/>
+      <w:r>
+        <w:t xml:space="preserve"> Material: </w:t>
       </w:r>
       <w:r>
         <w:t>button</w:t>
@@ -634,15 +852,38 @@
         <w:pStyle w:val="normal0"/>
       </w:pPr>
       <w:r>
-        <w:t>Open Sans. Semibold. 20px. Italic.</w:t>
-      </w:r>
-    </w:p>
-    <w:p>
-      <w:pPr>
-        <w:pStyle w:val="normal0"/>
-      </w:pPr>
-      <w:r>
-        <w:t>Ang Material: subheading-2</w:t>
+        <w:t xml:space="preserve">Open Sans. </w:t>
+      </w:r>
+      <w:proofErr w:type="spellStart"/>
+      <w:proofErr w:type="gramStart"/>
+      <w:r>
+        <w:t>Semibold</w:t>
+      </w:r>
+      <w:proofErr w:type="spellEnd"/>
+      <w:r>
+        <w:t>.</w:t>
+      </w:r>
+      <w:proofErr w:type="gramEnd"/>
+      <w:r>
+        <w:t xml:space="preserve"> </w:t>
+      </w:r>
+      <w:proofErr w:type="gramStart"/>
+      <w:r>
+        <w:t>20px. Italic.</w:t>
+      </w:r>
+      <w:proofErr w:type="gramEnd"/>
+    </w:p>
+    <w:p>
+      <w:pPr>
+        <w:pStyle w:val="normal0"/>
+      </w:pPr>
+      <w:proofErr w:type="spellStart"/>
+      <w:r>
+        <w:t>Ang</w:t>
+      </w:r>
+      <w:proofErr w:type="spellEnd"/>
+      <w:r>
+        <w:t xml:space="preserve"> Material: subheading-2</w:t>
       </w:r>
       <w:r>
         <w:t>, secondary</w:t>
@@ -675,15 +916,28 @@
         <w:pStyle w:val="normal0"/>
       </w:pPr>
       <w:r>
-        <w:t>Open Sans. Regular. 16px.</w:t>
-      </w:r>
-    </w:p>
-    <w:p>
-      <w:pPr>
-        <w:pStyle w:val="normal0"/>
-      </w:pPr>
-      <w:r>
-        <w:t xml:space="preserve">Ang Material: </w:t>
+        <w:t xml:space="preserve">Open Sans. </w:t>
+      </w:r>
+      <w:proofErr w:type="gramStart"/>
+      <w:r>
+        <w:t>Regular.</w:t>
+      </w:r>
+      <w:proofErr w:type="gramEnd"/>
+      <w:r>
+        <w:t xml:space="preserve"> 16px.</w:t>
+      </w:r>
+    </w:p>
+    <w:p>
+      <w:pPr>
+        <w:pStyle w:val="normal0"/>
+      </w:pPr>
+      <w:proofErr w:type="spellStart"/>
+      <w:r>
+        <w:t>Ang</w:t>
+      </w:r>
+      <w:proofErr w:type="spellEnd"/>
+      <w:r>
+        <w:t xml:space="preserve"> Material: </w:t>
       </w:r>
       <w:r>
         <w:t>b</w:t>
@@ -722,15 +976,57 @@
         <w:pStyle w:val="normal0"/>
       </w:pPr>
       <w:r>
-        <w:t>Open Sans. Semibold. 16px. Border-bottom: 1px solid #ffffff + padding-bottom:2px;</w:t>
-      </w:r>
-    </w:p>
-    <w:p>
-      <w:pPr>
-        <w:pStyle w:val="normal0"/>
-      </w:pPr>
-      <w:r>
-        <w:t>Ang Material: body-1 add css for link style</w:t>
+        <w:t xml:space="preserve">Open Sans. </w:t>
+      </w:r>
+      <w:proofErr w:type="spellStart"/>
+      <w:proofErr w:type="gramStart"/>
+      <w:r>
+        <w:t>Semibold</w:t>
+      </w:r>
+      <w:proofErr w:type="spellEnd"/>
+      <w:r>
+        <w:t>.</w:t>
+      </w:r>
+      <w:proofErr w:type="gramEnd"/>
+      <w:r>
+        <w:t xml:space="preserve"> 16px. Border-bottom: 1px solid #</w:t>
+      </w:r>
+      <w:proofErr w:type="spellStart"/>
+      <w:r>
+        <w:t>ffffff</w:t>
+      </w:r>
+      <w:proofErr w:type="spellEnd"/>
+      <w:r>
+        <w:t xml:space="preserve"> + padding-bottom</w:t>
+      </w:r>
+      <w:proofErr w:type="gramStart"/>
+      <w:r>
+        <w:t>:2px</w:t>
+      </w:r>
+      <w:proofErr w:type="gramEnd"/>
+      <w:r>
+        <w:t>;</w:t>
+      </w:r>
+    </w:p>
+    <w:p>
+      <w:pPr>
+        <w:pStyle w:val="normal0"/>
+      </w:pPr>
+      <w:proofErr w:type="spellStart"/>
+      <w:r>
+        <w:t>Ang</w:t>
+      </w:r>
+      <w:proofErr w:type="spellEnd"/>
+      <w:r>
+        <w:t xml:space="preserve"> Material: body-1 add </w:t>
+      </w:r>
+      <w:proofErr w:type="spellStart"/>
+      <w:r>
+        <w:t>css</w:t>
+      </w:r>
+      <w:proofErr w:type="spellEnd"/>
+      <w:r>
+        <w:t xml:space="preserve"> for link style</w:t>
       </w:r>
       <w:r>
         <w:t>, secondary, 16px, 600</w:t>
@@ -760,23 +1056,52 @@
         <w:pStyle w:val="normal0"/>
       </w:pPr>
       <w:r>
-        <w:t xml:space="preserve">Open Sans. Regular. 13px. </w:t>
-      </w:r>
-    </w:p>
-    <w:p>
-      <w:pPr>
-        <w:pStyle w:val="normal0"/>
-      </w:pPr>
-      <w:r>
-        <w:t>(if link, add border-bottom + padding-bottom)</w:t>
-      </w:r>
-    </w:p>
-    <w:p>
-      <w:pPr>
-        <w:pStyle w:val="normal0"/>
-      </w:pPr>
-      <w:r>
-        <w:t xml:space="preserve">Ang Material: ??, secondary, </w:t>
+        <w:t xml:space="preserve">Open Sans. </w:t>
+      </w:r>
+      <w:proofErr w:type="gramStart"/>
+      <w:r>
+        <w:t>Regular.</w:t>
+      </w:r>
+      <w:proofErr w:type="gramEnd"/>
+      <w:r>
+        <w:t xml:space="preserve"> 13px. </w:t>
+      </w:r>
+    </w:p>
+    <w:p>
+      <w:pPr>
+        <w:pStyle w:val="normal0"/>
+      </w:pPr>
+      <w:r>
+        <w:t>(</w:t>
+      </w:r>
+      <w:proofErr w:type="gramStart"/>
+      <w:r>
+        <w:t>if</w:t>
+      </w:r>
+      <w:proofErr w:type="gramEnd"/>
+      <w:r>
+        <w:t xml:space="preserve"> link, add border-bottom + padding-bottom)</w:t>
+      </w:r>
+    </w:p>
+    <w:p>
+      <w:pPr>
+        <w:pStyle w:val="normal0"/>
+      </w:pPr>
+      <w:proofErr w:type="spellStart"/>
+      <w:r>
+        <w:t>Ang</w:t>
+      </w:r>
+      <w:proofErr w:type="spellEnd"/>
+      <w:r>
+        <w:t xml:space="preserve"> Material</w:t>
+      </w:r>
+      <w:proofErr w:type="gramStart"/>
+      <w:r>
+        <w:t>: ??</w:t>
+      </w:r>
+      <w:proofErr w:type="gramEnd"/>
+      <w:r>
+        <w:t xml:space="preserve">, secondary, </w:t>
       </w:r>
       <w:r>
         <w:t>13px, 400</w:t>
@@ -798,15 +1123,31 @@
       </w:pPr>
       <w:r>
         <w:lastRenderedPageBreak/>
-        <w:t>^ Ang Material classes used above:</w:t>
-      </w:r>
-    </w:p>
-    <w:p>
-      <w:pPr>
-        <w:pStyle w:val="normal0"/>
-      </w:pPr>
-      <w:r>
-        <w:t>- display-4, primary, 24px, 900 (</w:t>
+        <w:t xml:space="preserve">^ </w:t>
+      </w:r>
+      <w:proofErr w:type="spellStart"/>
+      <w:r>
+        <w:t>Ang</w:t>
+      </w:r>
+      <w:proofErr w:type="spellEnd"/>
+      <w:r>
+        <w:t xml:space="preserve"> Material classes used above:</w:t>
+      </w:r>
+    </w:p>
+    <w:p>
+      <w:pPr>
+        <w:pStyle w:val="normal0"/>
+      </w:pPr>
+      <w:r>
+        <w:t xml:space="preserve">- </w:t>
+      </w:r>
+      <w:proofErr w:type="gramStart"/>
+      <w:r>
+        <w:t>display-4</w:t>
+      </w:r>
+      <w:proofErr w:type="gramEnd"/>
+      <w:r>
+        <w:t>, primary, 24px, 900 (</w:t>
       </w:r>
       <w:r>
         <w:t>display-4, display-3, display-2 and display-1 - Large, one-off headers, usually at the top of the page (e.g. a hero header).</w:t>
@@ -820,7 +1161,19 @@
         <w:pStyle w:val="normal0"/>
       </w:pPr>
       <w:r>
-        <w:t>- headline, primary. 32px, 700 (</w:t>
+        <w:t xml:space="preserve">- </w:t>
+      </w:r>
+      <w:proofErr w:type="gramStart"/>
+      <w:r>
+        <w:t>headline</w:t>
+      </w:r>
+      <w:proofErr w:type="gramEnd"/>
+      <w:r>
+        <w:t xml:space="preserve">, primary. </w:t>
+      </w:r>
+      <w:proofErr w:type="gramStart"/>
+      <w:r>
+        <w:t>32px, 700 (</w:t>
       </w:r>
       <w:r>
         <w:t>headline - Section heading corresponding to the &lt;h1&gt; tag.</w:t>
@@ -828,13 +1181,44 @@
       <w:r>
         <w:t>)</w:t>
       </w:r>
-    </w:p>
-    <w:p>
-      <w:pPr>
-        <w:pStyle w:val="normal0"/>
-      </w:pPr>
-      <w:r>
-        <w:t>- subheading-1, primary, 20px, 700 (</w:t>
+      <w:proofErr w:type="gramEnd"/>
+    </w:p>
+    <w:p>
+      <w:pPr>
+        <w:pStyle w:val="normal0"/>
+      </w:pPr>
+      <w:r>
+        <w:t xml:space="preserve">- </w:t>
+      </w:r>
+      <w:proofErr w:type="gramStart"/>
+      <w:r>
+        <w:t>subheading-1</w:t>
+      </w:r>
+      <w:proofErr w:type="gramEnd"/>
+      <w:r>
+        <w:t>, primary, 20px, 700 (</w:t>
+      </w:r>
+      <w:r>
+        <w:t>Section heading corresponding to the &lt;h4&gt; tag.)</w:t>
+      </w:r>
+    </w:p>
+    <w:p>
+      <w:pPr>
+        <w:pStyle w:val="normal0"/>
+      </w:pPr>
+      <w:r>
+        <w:t xml:space="preserve">- button, secondary, 16px, 400 </w:t>
+      </w:r>
+      <w:proofErr w:type="gramStart"/>
+      <w:r>
+        <w:t>(</w:t>
+      </w:r>
+      <w:r>
+        <w:t> Buttons</w:t>
+      </w:r>
+      <w:proofErr w:type="gramEnd"/>
+      <w:r>
+        <w:t xml:space="preserve"> and anchors</w:t>
       </w:r>
       <w:r>
         <w:rPr>
@@ -843,51 +1227,23 @@
           <w:szCs w:val="27"/>
           <w:shd w:val="clear" w:color="auto" w:fill="FAFAFA"/>
         </w:rPr>
-        <w:t>Section heading corresponding to the </w:t>
-      </w:r>
-      <w:r>
-        <w:rPr>
-          <w:rStyle w:val="HTMLCode"/>
-          <w:rFonts w:eastAsia="Arial"/>
-          <w:sz w:val="17"/>
-          <w:szCs w:val="17"/>
-          <w:shd w:val="clear" w:color="auto" w:fill="FAFAFA"/>
-        </w:rPr>
-        <w:t>&lt;h4&gt;</w:t>
-      </w:r>
-      <w:r>
-        <w:rPr>
-          <w:rFonts w:ascii="Helvetica" w:hAnsi="Helvetica" w:cs="Helvetica"/>
-          <w:sz w:val="27"/>
-          <w:szCs w:val="27"/>
-          <w:shd w:val="clear" w:color="auto" w:fill="FAFAFA"/>
-        </w:rPr>
-        <w:t> tag.)</w:t>
-      </w:r>
-    </w:p>
-    <w:p>
-      <w:pPr>
-        <w:pStyle w:val="normal0"/>
-      </w:pPr>
-      <w:r>
-        <w:t>- button, secondary, 16px, 400 (</w:t>
-      </w:r>
-      <w:r>
-        <w:rPr>
-          <w:rFonts w:ascii="Helvetica" w:hAnsi="Helvetica" w:cs="Helvetica"/>
-          <w:sz w:val="27"/>
-          <w:szCs w:val="27"/>
-          <w:shd w:val="clear" w:color="auto" w:fill="FAFAFA"/>
-        </w:rPr>
-        <w:t> Buttons and anchors.)</w:t>
-      </w:r>
-    </w:p>
-    <w:p>
-      <w:pPr>
-        <w:pStyle w:val="normal0"/>
-      </w:pPr>
-      <w:r>
-        <w:t>- subheading-2, secondary, 20px, 600 (</w:t>
+        <w:t>.)</w:t>
+      </w:r>
+    </w:p>
+    <w:p>
+      <w:pPr>
+        <w:pStyle w:val="normal0"/>
+      </w:pPr>
+      <w:r>
+        <w:t xml:space="preserve">- </w:t>
+      </w:r>
+      <w:proofErr w:type="gramStart"/>
+      <w:r>
+        <w:t>subheading-2</w:t>
+      </w:r>
+      <w:proofErr w:type="gramEnd"/>
+      <w:r>
+        <w:t>, secondary, 20px, 600 (</w:t>
       </w:r>
       <w:r>
         <w:t>Section heading corresponding to the &lt;h3&gt; tag.</w:t>
@@ -901,7 +1257,15 @@
         <w:pStyle w:val="normal0"/>
       </w:pPr>
       <w:r>
-        <w:t xml:space="preserve">- body-1, secondary, 16px, 400 </w:t>
+        <w:t xml:space="preserve">- </w:t>
+      </w:r>
+      <w:proofErr w:type="gramStart"/>
+      <w:r>
+        <w:t>body-1</w:t>
+      </w:r>
+      <w:proofErr w:type="gramEnd"/>
+      <w:r>
+        <w:t xml:space="preserve">, secondary, 16px, 400 </w:t>
       </w:r>
       <w:r>
         <w:t>(base body text)</w:t>

</xml_diff>